<commit_message>
rewrite tesseract based OCR
</commit_message>
<xml_diff>
--- a/prompts/effocr_trainingdata_generator_starting_prompt.docx
+++ b/prompts/effocr_trainingdata_generator_starting_prompt.docx
@@ -12,19 +12,6 @@
         <w:rPr>
           <w:lang w:val="en-US"/>
         </w:rPr>
-        <w:t>The input data looks like this:</w:t>
-      </w:r>
-    </w:p>
-    <w:p>
-      <w:pPr>
-        <w:rPr>
-          <w:lang w:val="en-US"/>
-        </w:rPr>
-      </w:pPr>
-      <w:r>
-        <w:rPr>
-          <w:lang w:val="en-US"/>
-        </w:rPr>
         <w:t>Iterate over the input folder recursively. Look for subfolders that contain identically named JSONs and JPGs. There is one of these for every page of the book that we are processing.</w:t>
       </w:r>
     </w:p>
@@ -183,6 +170,337 @@
         </w:rPr>
         <w:t>The training data that you generate does not have to preserve the input folder structure. It is much better if you just dump all the snippets together into the same folder.</w:t>
       </w:r>
+    </w:p>
+    <w:p>
+      <w:pPr>
+        <w:rPr>
+          <w:lang w:val="en-US"/>
+        </w:rPr>
+      </w:pPr>
+    </w:p>
+    <w:p>
+      <w:pPr>
+        <w:rPr>
+          <w:lang w:val="en-US"/>
+        </w:rPr>
+      </w:pPr>
+    </w:p>
+    <w:p>
+      <w:pPr>
+        <w:rPr>
+          <w:lang w:val="en-US"/>
+        </w:rPr>
+      </w:pPr>
+      <w:r>
+        <w:rPr>
+          <w:lang w:val="en-US"/>
+        </w:rPr>
+        <w:t xml:space="preserve">I would like you to write a script that opens a JSON file given as an input argument (see example attached). It looks for an </w:t>
+      </w:r>
+      <w:proofErr w:type="gramStart"/>
+      <w:r>
+        <w:rPr>
+          <w:lang w:val="en-US"/>
+        </w:rPr>
+        <w:t>identically named</w:t>
+      </w:r>
+      <w:proofErr w:type="gramEnd"/>
+      <w:r>
+        <w:rPr>
+          <w:lang w:val="en-US"/>
+        </w:rPr>
+        <w:t xml:space="preserve"> JPG file at the same path. Iterates over the elements in the “shapes” array of the JSON. If an element has the field “</w:t>
+      </w:r>
+      <w:proofErr w:type="gramStart"/>
+      <w:r>
+        <w:rPr>
+          <w:lang w:val="en-US"/>
+        </w:rPr>
+        <w:t>label”=</w:t>
+      </w:r>
+      <w:proofErr w:type="gramEnd"/>
+      <w:r>
+        <w:rPr>
+          <w:lang w:val="en-US"/>
+        </w:rPr>
+        <w:t>”</w:t>
+      </w:r>
+      <w:proofErr w:type="spellStart"/>
+      <w:r>
+        <w:rPr>
+          <w:lang w:val="en-US"/>
+        </w:rPr>
+        <w:t>numerical_cell</w:t>
+      </w:r>
+      <w:proofErr w:type="spellEnd"/>
+      <w:r>
+        <w:rPr>
+          <w:lang w:val="en-US"/>
+        </w:rPr>
+        <w:t>”, then take the bounding box given in “points”, cut out a snippet from the JPG defined by the bounding box. Then feed the snippet into the newly trained OCR model. Then save the result into the same data structure under the field “</w:t>
+      </w:r>
+      <w:proofErr w:type="spellStart"/>
+      <w:r>
+        <w:rPr>
+          <w:lang w:val="en-US"/>
+        </w:rPr>
+        <w:t>trOCR</w:t>
+      </w:r>
+      <w:proofErr w:type="spellEnd"/>
+      <w:r>
+        <w:rPr>
+          <w:lang w:val="en-US"/>
+        </w:rPr>
+        <w:t xml:space="preserve"> output”. Save the updated JSON into an output folder that is given as a second input argument.</w:t>
+      </w:r>
+    </w:p>
+    <w:p>
+      <w:pPr>
+        <w:rPr>
+          <w:lang w:val="en-US"/>
+        </w:rPr>
+      </w:pPr>
+    </w:p>
+    <w:p>
+      <w:pPr>
+        <w:rPr>
+          <w:lang w:val="en-US"/>
+        </w:rPr>
+      </w:pPr>
+    </w:p>
+    <w:p>
+      <w:pPr>
+        <w:rPr>
+          <w:lang w:val="en-US"/>
+        </w:rPr>
+      </w:pPr>
+      <w:r>
+        <w:rPr>
+          <w:lang w:val="en-US"/>
+        </w:rPr>
+        <w:t>In the meantime, could you write a script that does the following:</w:t>
+      </w:r>
+    </w:p>
+    <w:p>
+      <w:pPr>
+        <w:rPr>
+          <w:lang w:val="en-US"/>
+        </w:rPr>
+      </w:pPr>
+      <w:r>
+        <w:rPr>
+          <w:lang w:val="en-US"/>
+        </w:rPr>
+        <w:t>Iterate over the input folder recursively. Look for subfolders that contain identically named JSONs and JPGs. There is one of these for every page of the book that we are processing.</w:t>
+      </w:r>
+    </w:p>
+    <w:p>
+      <w:pPr>
+        <w:rPr>
+          <w:lang w:val="en-US"/>
+        </w:rPr>
+      </w:pPr>
+      <w:r>
+        <w:rPr>
+          <w:lang w:val="en-US"/>
+        </w:rPr>
+        <w:t xml:space="preserve">In a folder there are identically named JPG and JSON files for every page of the data. Within the JSON there is an array called “shapes”. Within the “shapes” each element corresponds to a part of the table; it contains either a single number, or a row of </w:t>
+      </w:r>
+      <w:r>
+        <w:rPr>
+          <w:lang w:val="en-US"/>
+        </w:rPr>
+        <w:lastRenderedPageBreak/>
+        <w:t xml:space="preserve">numbers (numbers or dashes representing there is no number in the row). The bounding boxes are stored in “points”. Consider only those shape elements that </w:t>
+      </w:r>
+      <w:r>
+        <w:rPr>
+          <w:lang w:val="en-US"/>
+        </w:rPr>
+        <w:t xml:space="preserve">DO NOT </w:t>
+      </w:r>
+      <w:r>
+        <w:rPr>
+          <w:lang w:val="en-US"/>
+        </w:rPr>
+        <w:t>have a field called “</w:t>
+      </w:r>
+      <w:proofErr w:type="spellStart"/>
+      <w:r>
+        <w:rPr>
+          <w:lang w:val="en-US"/>
+        </w:rPr>
+        <w:t>human_output</w:t>
+      </w:r>
+      <w:proofErr w:type="spellEnd"/>
+      <w:r>
+        <w:rPr>
+          <w:lang w:val="en-US"/>
+        </w:rPr>
+        <w:t>”</w:t>
+      </w:r>
+      <w:r>
+        <w:rPr>
+          <w:lang w:val="en-US"/>
+        </w:rPr>
+        <w:t xml:space="preserve"> </w:t>
+      </w:r>
+      <w:proofErr w:type="gramStart"/>
+      <w:r>
+        <w:rPr>
+          <w:lang w:val="en-US"/>
+        </w:rPr>
+        <w:t xml:space="preserve">but </w:t>
+      </w:r>
+      <w:r>
+        <w:rPr>
+          <w:lang w:val="en-US"/>
+        </w:rPr>
+        <w:t>.</w:t>
+      </w:r>
+      <w:proofErr w:type="gramEnd"/>
+      <w:r>
+        <w:rPr>
+          <w:lang w:val="en-US"/>
+        </w:rPr>
+        <w:t xml:space="preserve">  Within this the field “</w:t>
+      </w:r>
+      <w:proofErr w:type="spellStart"/>
+      <w:r>
+        <w:rPr>
+          <w:lang w:val="en-US"/>
+        </w:rPr>
+        <w:t>human_corrected_text</w:t>
+      </w:r>
+      <w:proofErr w:type="spellEnd"/>
+      <w:proofErr w:type="gramStart"/>
+      <w:r>
+        <w:rPr>
+          <w:lang w:val="en-US"/>
+        </w:rPr>
+        <w:t>"</w:t>
+      </w:r>
+      <w:r>
+        <w:rPr>
+          <w:lang w:val="en-US"/>
+        </w:rPr>
+        <w:t xml:space="preserve">  contains</w:t>
+      </w:r>
+      <w:proofErr w:type="gramEnd"/>
+      <w:r>
+        <w:rPr>
+          <w:lang w:val="en-US"/>
+        </w:rPr>
+        <w:t xml:space="preserve"> the clean content of the cell.</w:t>
+      </w:r>
+    </w:p>
+    <w:p>
+      <w:pPr>
+        <w:rPr>
+          <w:lang w:val="en-US"/>
+        </w:rPr>
+      </w:pPr>
+      <w:r>
+        <w:rPr>
+          <w:lang w:val="en-US"/>
+        </w:rPr>
+        <w:t xml:space="preserve">I </w:t>
+      </w:r>
+      <w:proofErr w:type="gramStart"/>
+      <w:r>
+        <w:rPr>
+          <w:lang w:val="en-US"/>
+        </w:rPr>
+        <w:t>attach</w:t>
+      </w:r>
+      <w:proofErr w:type="gramEnd"/>
+      <w:r>
+        <w:rPr>
+          <w:lang w:val="en-US"/>
+        </w:rPr>
+        <w:t xml:space="preserve"> a file which shows how th</w:t>
+      </w:r>
+      <w:r>
+        <w:rPr>
+          <w:lang w:val="en-US"/>
+        </w:rPr>
+        <w:t xml:space="preserve">e input data </w:t>
+      </w:r>
+      <w:proofErr w:type="gramStart"/>
+      <w:r>
+        <w:rPr>
+          <w:lang w:val="en-US"/>
+        </w:rPr>
+        <w:t>looks like</w:t>
+      </w:r>
+      <w:proofErr w:type="gramEnd"/>
+      <w:r>
+        <w:rPr>
+          <w:lang w:val="en-US"/>
+        </w:rPr>
+        <w:t>.</w:t>
+      </w:r>
+    </w:p>
+    <w:p>
+      <w:pPr>
+        <w:rPr>
+          <w:lang w:val="en-US"/>
+        </w:rPr>
+      </w:pPr>
+      <w:r>
+        <w:rPr>
+          <w:lang w:val="en-US"/>
+        </w:rPr>
+        <w:t>I would like you to write a script that iterates over the input folder. For every “</w:t>
+      </w:r>
+      <w:proofErr w:type="spellStart"/>
+      <w:r>
+        <w:rPr>
+          <w:lang w:val="en-US"/>
+        </w:rPr>
+        <w:t>human_corrected_text</w:t>
+      </w:r>
+      <w:proofErr w:type="spellEnd"/>
+      <w:r>
+        <w:rPr>
+          <w:lang w:val="en-US"/>
+        </w:rPr>
+        <w:t xml:space="preserve">” element cut out the content of the image from the JPG. From these snippets generate the input data for training </w:t>
+      </w:r>
+      <w:proofErr w:type="spellStart"/>
+      <w:r>
+        <w:rPr>
+          <w:lang w:val="en-US"/>
+        </w:rPr>
+        <w:t>EffOCR</w:t>
+      </w:r>
+      <w:proofErr w:type="spellEnd"/>
+      <w:r>
+        <w:rPr>
+          <w:lang w:val="en-US"/>
+        </w:rPr>
+        <w:t xml:space="preserve">. </w:t>
+      </w:r>
+    </w:p>
+    <w:p>
+      <w:pPr>
+        <w:rPr>
+          <w:lang w:val="en-US"/>
+        </w:rPr>
+      </w:pPr>
+      <w:r>
+        <w:rPr>
+          <w:lang w:val="en-US"/>
+        </w:rPr>
+        <w:t>The training data that you generate does not have to preserve the input folder structure. It is much better if you just dump all the snippets together into the same folder.</w:t>
+      </w:r>
+    </w:p>
+    <w:p>
+      <w:pPr>
+        <w:rPr>
+          <w:lang w:val="en-US"/>
+        </w:rPr>
+      </w:pPr>
     </w:p>
     <w:sectPr>
       <w:pgSz w:w="11906" w:h="16838"/>
@@ -192,6 +510,56 @@
     </w:sectPr>
   </w:body>
 </w:document>
+</file>
+
+<file path=word/endnotes.xml><?xml version="1.0" encoding="utf-8"?>
+<w:endnotes xmlns:wpc="http://schemas.microsoft.com/office/word/2010/wordprocessingCanvas" xmlns:cx="http://schemas.microsoft.com/office/drawing/2014/chartex" xmlns:cx1="http://schemas.microsoft.com/office/drawing/2015/9/8/chartex" xmlns:cx2="http://schemas.microsoft.com/office/drawing/2015/10/21/chartex" xmlns:cx3="http://schemas.microsoft.com/office/drawing/2016/5/9/chartex" xmlns:cx4="http://schemas.microsoft.com/office/drawing/2016/5/10/chartex" xmlns:cx5="http://schemas.microsoft.com/office/drawing/2016/5/11/chartex" xmlns:cx6="http://schemas.microsoft.com/office/drawing/2016/5/12/chartex" xmlns:cx7="http://schemas.microsoft.com/office/drawing/2016/5/13/chartex" xmlns:cx8="http://schemas.microsoft.com/office/drawing/2016/5/14/chartex" xmlns:mc="http://schemas.openxmlformats.org/markup-compatibility/2006" xmlns:aink="http://schemas.microsoft.com/office/drawing/2016/ink" xmlns:am3d="http://schemas.microsoft.com/office/drawing/2017/model3d" xmlns:o="urn:schemas-microsoft-com:office:office" xmlns:oel="http://schemas.microsoft.com/office/2019/extlst" xmlns:r="http://schemas.openxmlformats.org/officeDocument/2006/relationships" xmlns:m="http://schemas.openxmlformats.org/officeDocument/2006/math" xmlns:v="urn:schemas-microsoft-com:vml" xmlns:wp14="http://schemas.microsoft.com/office/word/2010/wordprocessingDrawing" xmlns:wp="http://schemas.openxmlformats.org/drawingml/2006/wordprocessingDrawing" xmlns:w10="urn:schemas-microsoft-com:office:word" xmlns:w="http://schemas.openxmlformats.org/wordprocessingml/2006/main" xmlns:w14="http://schemas.microsoft.com/office/word/2010/wordml" xmlns:w15="http://schemas.microsoft.com/office/word/2012/wordml" xmlns:w16cex="http://schemas.microsoft.com/office/word/2018/wordml/cex" xmlns:w16cid="http://schemas.microsoft.com/office/word/2016/wordml/cid" xmlns:w16="http://schemas.microsoft.com/office/word/2018/wordml" xmlns:w16du="http://schemas.microsoft.com/office/word/2023/wordml/word16du" xmlns:w16sdtdh="http://schemas.microsoft.com/office/word/2020/wordml/sdtdatahash" xmlns:w16sdtfl="http://schemas.microsoft.com/office/word/2024/wordml/sdtformatlock" xmlns:w16se="http://schemas.microsoft.com/office/word/2015/wordml/symex" xmlns:wpg="http://schemas.microsoft.com/office/word/2010/wordprocessingGroup" xmlns:wpi="http://schemas.microsoft.com/office/word/2010/wordprocessingInk" xmlns:wne="http://schemas.microsoft.com/office/word/2006/wordml" xmlns:wps="http://schemas.microsoft.com/office/word/2010/wordprocessingShape" mc:Ignorable="w14 w15 w16se w16cid w16 w16cex w16sdtdh w16sdtfl w16du wp14">
+  <w:endnote w:type="separator" w:id="-1">
+    <w:p>
+      <w:pPr>
+        <w:spacing w:after="0" w:line="240" w:lineRule="auto"/>
+      </w:pPr>
+      <w:r>
+        <w:separator/>
+      </w:r>
+    </w:p>
+  </w:endnote>
+  <w:endnote w:type="continuationSeparator" w:id="0">
+    <w:p>
+      <w:pPr>
+        <w:spacing w:after="0" w:line="240" w:lineRule="auto"/>
+      </w:pPr>
+      <w:r>
+        <w:continuationSeparator/>
+      </w:r>
+    </w:p>
+  </w:endnote>
+</w:endnotes>
+</file>
+
+<file path=word/footnotes.xml><?xml version="1.0" encoding="utf-8"?>
+<w:footnotes xmlns:wpc="http://schemas.microsoft.com/office/word/2010/wordprocessingCanvas" xmlns:cx="http://schemas.microsoft.com/office/drawing/2014/chartex" xmlns:cx1="http://schemas.microsoft.com/office/drawing/2015/9/8/chartex" xmlns:cx2="http://schemas.microsoft.com/office/drawing/2015/10/21/chartex" xmlns:cx3="http://schemas.microsoft.com/office/drawing/2016/5/9/chartex" xmlns:cx4="http://schemas.microsoft.com/office/drawing/2016/5/10/chartex" xmlns:cx5="http://schemas.microsoft.com/office/drawing/2016/5/11/chartex" xmlns:cx6="http://schemas.microsoft.com/office/drawing/2016/5/12/chartex" xmlns:cx7="http://schemas.microsoft.com/office/drawing/2016/5/13/chartex" xmlns:cx8="http://schemas.microsoft.com/office/drawing/2016/5/14/chartex" xmlns:mc="http://schemas.openxmlformats.org/markup-compatibility/2006" xmlns:aink="http://schemas.microsoft.com/office/drawing/2016/ink" xmlns:am3d="http://schemas.microsoft.com/office/drawing/2017/model3d" xmlns:o="urn:schemas-microsoft-com:office:office" xmlns:oel="http://schemas.microsoft.com/office/2019/extlst" xmlns:r="http://schemas.openxmlformats.org/officeDocument/2006/relationships" xmlns:m="http://schemas.openxmlformats.org/officeDocument/2006/math" xmlns:v="urn:schemas-microsoft-com:vml" xmlns:wp14="http://schemas.microsoft.com/office/word/2010/wordprocessingDrawing" xmlns:wp="http://schemas.openxmlformats.org/drawingml/2006/wordprocessingDrawing" xmlns:w10="urn:schemas-microsoft-com:office:word" xmlns:w="http://schemas.openxmlformats.org/wordprocessingml/2006/main" xmlns:w14="http://schemas.microsoft.com/office/word/2010/wordml" xmlns:w15="http://schemas.microsoft.com/office/word/2012/wordml" xmlns:w16cex="http://schemas.microsoft.com/office/word/2018/wordml/cex" xmlns:w16cid="http://schemas.microsoft.com/office/word/2016/wordml/cid" xmlns:w16="http://schemas.microsoft.com/office/word/2018/wordml" xmlns:w16du="http://schemas.microsoft.com/office/word/2023/wordml/word16du" xmlns:w16sdtdh="http://schemas.microsoft.com/office/word/2020/wordml/sdtdatahash" xmlns:w16sdtfl="http://schemas.microsoft.com/office/word/2024/wordml/sdtformatlock" xmlns:w16se="http://schemas.microsoft.com/office/word/2015/wordml/symex" xmlns:wpg="http://schemas.microsoft.com/office/word/2010/wordprocessingGroup" xmlns:wpi="http://schemas.microsoft.com/office/word/2010/wordprocessingInk" xmlns:wne="http://schemas.microsoft.com/office/word/2006/wordml" xmlns:wps="http://schemas.microsoft.com/office/word/2010/wordprocessingShape" mc:Ignorable="w14 w15 w16se w16cid w16 w16cex w16sdtdh w16sdtfl w16du wp14">
+  <w:footnote w:type="separator" w:id="-1">
+    <w:p>
+      <w:pPr>
+        <w:spacing w:after="0" w:line="240" w:lineRule="auto"/>
+      </w:pPr>
+      <w:r>
+        <w:separator/>
+      </w:r>
+    </w:p>
+  </w:footnote>
+  <w:footnote w:type="continuationSeparator" w:id="0">
+    <w:p>
+      <w:pPr>
+        <w:spacing w:after="0" w:line="240" w:lineRule="auto"/>
+      </w:pPr>
+      <w:r>
+        <w:continuationSeparator/>
+      </w:r>
+    </w:p>
+  </w:footnote>
+</w:footnotes>
 </file>
 
 <file path=word/styles.xml><?xml version="1.0" encoding="utf-8"?>
@@ -1111,6 +1479,50 @@
       <w:spacing w:val="5"/>
     </w:rPr>
   </w:style>
+  <w:style w:type="paragraph" w:styleId="Header">
+    <w:name w:val="header"/>
+    <w:basedOn w:val="Normal"/>
+    <w:link w:val="HeaderChar"/>
+    <w:uiPriority w:val="99"/>
+    <w:unhideWhenUsed/>
+    <w:rsid w:val="00E95B36"/>
+    <w:pPr>
+      <w:tabs>
+        <w:tab w:val="center" w:pos="4536"/>
+        <w:tab w:val="right" w:pos="9072"/>
+      </w:tabs>
+      <w:spacing w:after="0" w:line="240" w:lineRule="auto"/>
+    </w:pPr>
+  </w:style>
+  <w:style w:type="character" w:customStyle="1" w:styleId="HeaderChar">
+    <w:name w:val="Header Char"/>
+    <w:basedOn w:val="DefaultParagraphFont"/>
+    <w:link w:val="Header"/>
+    <w:uiPriority w:val="99"/>
+    <w:rsid w:val="00E95B36"/>
+  </w:style>
+  <w:style w:type="paragraph" w:styleId="Footer">
+    <w:name w:val="footer"/>
+    <w:basedOn w:val="Normal"/>
+    <w:link w:val="FooterChar"/>
+    <w:uiPriority w:val="99"/>
+    <w:unhideWhenUsed/>
+    <w:rsid w:val="00E95B36"/>
+    <w:pPr>
+      <w:tabs>
+        <w:tab w:val="center" w:pos="4536"/>
+        <w:tab w:val="right" w:pos="9072"/>
+      </w:tabs>
+      <w:spacing w:after="0" w:line="240" w:lineRule="auto"/>
+    </w:pPr>
+  </w:style>
+  <w:style w:type="character" w:customStyle="1" w:styleId="FooterChar">
+    <w:name w:val="Footer Char"/>
+    <w:basedOn w:val="DefaultParagraphFont"/>
+    <w:link w:val="Footer"/>
+    <w:uiPriority w:val="99"/>
+    <w:rsid w:val="00E95B36"/>
+  </w:style>
 </w:styles>
 </file>
 

</xml_diff>